<commit_message>
KeyWords Appearing only once
</commit_message>
<xml_diff>
--- a/Articles/May-June/Aviation/Commercial_Flight_Training.docx
+++ b/Articles/May-June/Aviation/Commercial_Flight_Training.docx
@@ -173,25 +173,7 @@
           <w:u w:val="single"/>
           <w:lang w:eastAsia="en-IN"/>
         </w:rPr>
-        <w:t xml:space="preserve">Private </w:t>
-      </w:r>
-      <w:r>
-        <w:rPr>
-          <w:b/>
-          <w:sz w:val="28"/>
-          <w:u w:val="single"/>
-          <w:lang w:eastAsia="en-IN"/>
-        </w:rPr>
-        <w:t>Pilot’s</w:t>
-      </w:r>
-      <w:r>
-        <w:rPr>
-          <w:b/>
-          <w:sz w:val="28"/>
-          <w:u w:val="single"/>
-          <w:lang w:eastAsia="en-IN"/>
-        </w:rPr>
-        <w:t xml:space="preserve"> Licence</w:t>
+        <w:t>Private Pilot’s Licence</w:t>
       </w:r>
     </w:p>
     <w:p>
@@ -689,31 +671,22 @@
         </w:rPr>
         <w:t>y</w:t>
       </w:r>
+      <w:r>
+        <w:rPr>
+          <w:sz w:val="28"/>
+          <w:lang w:eastAsia="en-IN"/>
+        </w:rPr>
+        <w:t xml:space="preserve"> benefit from their </w:t>
+      </w:r>
+      <w:r>
+        <w:rPr>
+          <w:sz w:val="28"/>
+          <w:lang w:eastAsia="en-IN"/>
+        </w:rPr>
+        <w:t>training.</w:t>
+      </w:r>
       <w:bookmarkStart w:id="0" w:name="_GoBack"/>
       <w:bookmarkEnd w:id="0"/>
-      <w:r>
-        <w:rPr>
-          <w:sz w:val="28"/>
-          <w:lang w:eastAsia="en-IN"/>
-        </w:rPr>
-        <w:t xml:space="preserve"> benefit from their </w:t>
-      </w:r>
-      <w:r>
-        <w:rPr>
-          <w:b/>
-          <w:sz w:val="28"/>
-          <w:lang w:eastAsia="en-IN"/>
-        </w:rPr>
-        <w:t>Commercial flight training</w:t>
-      </w:r>
-      <w:r>
-        <w:rPr>
-          <w:b/>
-          <w:sz w:val="28"/>
-          <w:lang w:eastAsia="en-IN"/>
-        </w:rPr>
-        <w:t>.</w:t>
-      </w:r>
     </w:p>
     <w:p/>
     <w:sectPr>

</xml_diff>